<commit_message>
Made some modification in Architecture de code
</commit_message>
<xml_diff>
--- a/Ressources/Documents/Architecture de code.docx
+++ b/Ressources/Documents/Architecture de code.docx
@@ -27,8 +27,13 @@
           <w:numId w:val="1"/>
         </w:numPr>
       </w:pPr>
-      <w:r>
-        <w:t>Characters (nous mettrons tout ce qui concerne les personnages)</w:t>
+      <w:proofErr w:type="spellStart"/>
+      <w:r>
+        <w:t>Characters</w:t>
+      </w:r>
+      <w:proofErr w:type="spellEnd"/>
+      <w:r>
+        <w:t xml:space="preserve"> (nous mettrons tout ce qui concerne les personnages)</w:t>
       </w:r>
     </w:p>
     <w:p>
@@ -39,9 +44,11 @@
           <w:numId w:val="1"/>
         </w:numPr>
       </w:pPr>
+      <w:proofErr w:type="spellStart"/>
       <w:r>
         <w:t>Characters.cs</w:t>
       </w:r>
+      <w:proofErr w:type="spellEnd"/>
     </w:p>
     <w:p>
       <w:pPr>
@@ -55,11 +62,17 @@
         <w:t>Interactions</w:t>
       </w:r>
       <w:r>
-        <w:t xml:space="preserve"> (Tout ce qui concerne les collisions et la récupération des indices</w:t>
+        <w:t xml:space="preserve"> (Tout ce qui concerne </w:t>
+      </w:r>
+      <w:r>
+        <w:t>les interactions</w:t>
       </w:r>
       <w:bookmarkStart w:id="0" w:name="_GoBack"/>
       <w:bookmarkEnd w:id="0"/>
       <w:r>
+        <w:t xml:space="preserve"> du personnage avec le décor et les objets</w:t>
+      </w:r>
+      <w:r>
         <w:t>)</w:t>
       </w:r>
     </w:p>
@@ -71,9 +84,11 @@
           <w:numId w:val="1"/>
         </w:numPr>
       </w:pPr>
+      <w:proofErr w:type="spellStart"/>
       <w:r>
         <w:t>Collisions.cs</w:t>
       </w:r>
+      <w:proofErr w:type="spellEnd"/>
     </w:p>
     <w:p>
       <w:pPr>
@@ -83,9 +98,11 @@
           <w:numId w:val="1"/>
         </w:numPr>
       </w:pPr>
+      <w:proofErr w:type="spellStart"/>
       <w:r>
         <w:t>Recuperate.cs</w:t>
       </w:r>
+      <w:proofErr w:type="spellEnd"/>
     </w:p>
     <w:p>
       <w:pPr>
@@ -107,9 +124,11 @@
           <w:numId w:val="1"/>
         </w:numPr>
       </w:pPr>
+      <w:proofErr w:type="spellStart"/>
       <w:r>
         <w:t>Moves.cs</w:t>
       </w:r>
+      <w:proofErr w:type="spellEnd"/>
     </w:p>
     <w:p>
       <w:pPr>
@@ -119,8 +138,13 @@
           <w:numId w:val="1"/>
         </w:numPr>
       </w:pPr>
-      <w:r>
-        <w:t>Card (la carte du jeu)</w:t>
+      <w:proofErr w:type="spellStart"/>
+      <w:r>
+        <w:t>Card</w:t>
+      </w:r>
+      <w:proofErr w:type="spellEnd"/>
+      <w:r>
+        <w:t xml:space="preserve"> (la carte du jeu)</w:t>
       </w:r>
     </w:p>
     <w:p>
@@ -131,9 +155,11 @@
           <w:numId w:val="1"/>
         </w:numPr>
       </w:pPr>
+      <w:proofErr w:type="spellStart"/>
       <w:r>
         <w:t>Card.cs</w:t>
       </w:r>
+      <w:proofErr w:type="spellEnd"/>
       <w:r>
         <w:t> ???</w:t>
       </w:r>
@@ -146,9 +172,65 @@
           <w:numId w:val="1"/>
         </w:numPr>
       </w:pPr>
+      <w:proofErr w:type="spellStart"/>
       <w:r>
         <w:t>CardDesign.cs</w:t>
       </w:r>
+      <w:proofErr w:type="spellEnd"/>
+    </w:p>
+    <w:p>
+      <w:pPr>
+        <w:pStyle w:val="Paragraphedeliste"/>
+        <w:numPr>
+          <w:ilvl w:val="0"/>
+          <w:numId w:val="1"/>
+        </w:numPr>
+      </w:pPr>
+      <w:r>
+        <w:t>State (tout ce qui concerne l’état du personnage)</w:t>
+      </w:r>
+    </w:p>
+    <w:p>
+      <w:pPr>
+        <w:pStyle w:val="Paragraphedeliste"/>
+        <w:numPr>
+          <w:ilvl w:val="1"/>
+          <w:numId w:val="1"/>
+        </w:numPr>
+      </w:pPr>
+      <w:proofErr w:type="spellStart"/>
+      <w:r>
+        <w:t>Time.cs</w:t>
+      </w:r>
+      <w:proofErr w:type="spellEnd"/>
+    </w:p>
+    <w:p>
+      <w:pPr>
+        <w:pStyle w:val="Paragraphedeliste"/>
+        <w:numPr>
+          <w:ilvl w:val="1"/>
+          <w:numId w:val="1"/>
+        </w:numPr>
+      </w:pPr>
+      <w:proofErr w:type="spellStart"/>
+      <w:r>
+        <w:t>Life.cs</w:t>
+      </w:r>
+      <w:proofErr w:type="spellEnd"/>
+    </w:p>
+    <w:p>
+      <w:pPr>
+        <w:pStyle w:val="Paragraphedeliste"/>
+        <w:numPr>
+          <w:ilvl w:val="1"/>
+          <w:numId w:val="1"/>
+        </w:numPr>
+      </w:pPr>
+      <w:proofErr w:type="spellStart"/>
+      <w:r>
+        <w:t>Inventary.cs</w:t>
+      </w:r>
+      <w:proofErr w:type="spellEnd"/>
     </w:p>
     <w:sectPr>
       <w:pgSz w:w="11906" w:h="16838"/>

</xml_diff>